<commit_message>
IEEE format with. (edited before final meeting)
</commit_message>
<xml_diff>
--- a/docs/documentation/LitratureReview.docx
+++ b/docs/documentation/LitratureReview.docx
@@ -14,13 +14,7 @@
         <w:rPr>
           <w:lang w:val="en-GB"/>
         </w:rPr>
-        <w:t>Exploring different approaches for sentiment analysis</w:t>
-      </w:r>
-      <w:r>
-        <w:rPr>
-          <w:lang w:val="en-GB"/>
-        </w:rPr>
-        <w:t>.</w:t>
+        <w:t>Exploring different approaches for sentiment analysis.</w:t>
       </w:r>
     </w:p>
     <w:p>
@@ -214,23 +208,7 @@
           <w:szCs w:val="18"/>
           <w:lang w:val="en-GB"/>
         </w:rPr>
-        <w:t>Foster</w:t>
-      </w:r>
-      <w:r>
-        <w:rPr>
-          <w:sz w:val="18"/>
-          <w:szCs w:val="18"/>
-          <w:lang w:val="en-GB"/>
-        </w:rPr>
-        <w:t xml:space="preserve"> </w:t>
-      </w:r>
-      <w:r>
-        <w:rPr>
-          <w:sz w:val="18"/>
-          <w:szCs w:val="18"/>
-          <w:lang w:val="en-GB"/>
-        </w:rPr>
-        <w:t>Jennifer</w:t>
+        <w:t>Foster Jennifer</w:t>
       </w:r>
       <w:r>
         <w:rPr>
@@ -398,7 +376,21 @@
         <w:rPr>
           <w:lang w:val="en-GB"/>
         </w:rPr>
-        <w:t>The digital era has given users access to the internet and this generates a huge amount of data each second. Every click on the internet generates data which can be captured by the website or the application. In our digital world, data is the new oil. Twitter, Facebook, LinkedIn and other such social media platforms give users a stage to voice their opinion.</w:t>
+        <w:t xml:space="preserve">The digital era has given users access to the internet and this generates a huge amount of data each second. Every click on the internet generates data which can be captured by the website or the application. In our digital world, data is the new oil. Twitter, Facebook, </w:t>
+      </w:r>
+      <w:proofErr w:type="gramStart"/>
+      <w:r>
+        <w:rPr>
+          <w:lang w:val="en-GB"/>
+        </w:rPr>
+        <w:t>LinkedIn</w:t>
+      </w:r>
+      <w:proofErr w:type="gramEnd"/>
+      <w:r>
+        <w:rPr>
+          <w:lang w:val="en-GB"/>
+        </w:rPr>
+        <w:t xml:space="preserve"> and other such social media platforms give users a stage to voice their opinion.</w:t>
       </w:r>
     </w:p>
     <w:p>
@@ -426,7 +418,21 @@
         <w:rPr>
           <w:lang w:val="en-GB"/>
         </w:rPr>
-        <w:t xml:space="preserve"> receive extremely high number of reviews on their products. Several reviews for a specific product, brand, individual personality etc. are very helpful in deciding the perception of people towards the product`. Hence it becomes necessary to create algorithms to automate the classification of distinctive reviews on the basis of their polarities particularly: Positive, Negative and Neutral. This automated classification mechanism is referred to as Sentiment Analysis. </w:t>
+        <w:t xml:space="preserve"> receive extremely high number of reviews on their products. Several reviews for a specific product, brand, individual personality etc. are very helpful in deciding the perception of people towards the product`. Hence it becomes necessary to create algorithms to automate the classification of distinctive reviews </w:t>
+      </w:r>
+      <w:proofErr w:type="gramStart"/>
+      <w:r>
+        <w:rPr>
+          <w:lang w:val="en-GB"/>
+        </w:rPr>
+        <w:t>on the basis of</w:t>
+      </w:r>
+      <w:proofErr w:type="gramEnd"/>
+      <w:r>
+        <w:rPr>
+          <w:lang w:val="en-GB"/>
+        </w:rPr>
+        <w:t xml:space="preserve"> their polarities particularly: Positive, Negative and Neutral. This automated classification mechanism is referred to as Sentiment Analysis. </w:t>
       </w:r>
     </w:p>
     <w:p>
@@ -534,7 +540,21 @@
         <w:rPr>
           <w:lang w:val="en-GB"/>
         </w:rPr>
-        <w:t xml:space="preserve"> use product reviews from E-commerce websites like Amazon.com to perform both sentence-level and review level categorization. This paper tackles a fundamental problem of sentiment analysis, namely sentiment polarity categorization. They compared Naïve Bayesian, Random Forest and SVM classification. They also implemented parts of speech (POS) tagging to remove parts of speech that do not contribute to the sentiment. The dataset consists of 5.1 million reviews from amazon belonging to 4 major categories: beauty, books, electronics and home. Feature vector formation method is finally used to compute the sentiment of the sentence.</w:t>
+        <w:t xml:space="preserve"> use product reviews from E-commerce websites like Amazon.com to perform both sentence-level and review level categorization. This paper tackles a fundamental problem of sentiment analysis, namely sentiment polarity categorization. They compared Naïve Bayesian, Random Forest and SVM classification. They also implemented parts of speech (POS) tagging to remove parts of speech that do not contribute to the sentiment. The dataset consists of 5.1 million reviews from amazon belonging to 4 major categories: beauty, books, </w:t>
+      </w:r>
+      <w:proofErr w:type="gramStart"/>
+      <w:r>
+        <w:rPr>
+          <w:lang w:val="en-GB"/>
+        </w:rPr>
+        <w:t>electronics</w:t>
+      </w:r>
+      <w:proofErr w:type="gramEnd"/>
+      <w:r>
+        <w:rPr>
+          <w:lang w:val="en-GB"/>
+        </w:rPr>
+        <w:t xml:space="preserve"> and home. Feature vector formation method is finally used to compute the sentiment of the sentence.</w:t>
       </w:r>
     </w:p>
     <w:p>
@@ -750,7 +770,21 @@
         <w:rPr>
           <w:lang w:val="en-GB"/>
         </w:rPr>
-        <w:t xml:space="preserve"> also use tweets to assess the political sentiment of Indonesian people during the 2019 presidential elections. A comparison was carried out using Naive bayes method, Support-vector networks and K-</w:t>
+        <w:t xml:space="preserve"> also use tweets to assess the political sentiment of Indonesian people during the 2019 presidential elections. A comparison was carried out using Naive bayes method, Support-vector </w:t>
+      </w:r>
+      <w:proofErr w:type="gramStart"/>
+      <w:r>
+        <w:rPr>
+          <w:lang w:val="en-GB"/>
+        </w:rPr>
+        <w:t>networks</w:t>
+      </w:r>
+      <w:proofErr w:type="gramEnd"/>
+      <w:r>
+        <w:rPr>
+          <w:lang w:val="en-GB"/>
+        </w:rPr>
+        <w:t xml:space="preserve"> and K-</w:t>
       </w:r>
       <w:r>
         <w:rPr>
@@ -801,7 +835,21 @@
         <w:rPr>
           <w:lang w:val="en-GB"/>
         </w:rPr>
-        <w:t xml:space="preserve"> have used IMDB movie review data set. They have used three machine learning methods namely Naïve Bayes, Maximum Entropy classification and support vector machines. The paper classifies movie reviews as either Positive or Negative. This was one of the first attempts to take this approach. Bag of words method was used and Unigrams were taken as features for this classification problem and the end result showed that the system performed well with either of the approaches.</w:t>
+        <w:t xml:space="preserve"> have used IMDB movie review data set. They have used three machine learning methods namely Naïve Bayes, Maximum Entropy classification and support vector machines. The paper classifies movie reviews as either Positive or Negative. This was one of the first attempts to take this approach. Bag of words method was </w:t>
+      </w:r>
+      <w:proofErr w:type="gramStart"/>
+      <w:r>
+        <w:rPr>
+          <w:lang w:val="en-GB"/>
+        </w:rPr>
+        <w:t>used</w:t>
+      </w:r>
+      <w:proofErr w:type="gramEnd"/>
+      <w:r>
+        <w:rPr>
+          <w:lang w:val="en-GB"/>
+        </w:rPr>
+        <w:t xml:space="preserve"> and Unigrams were taken as features for this classification problem and the end result showed that the system performed well with either of the approaches.</w:t>
       </w:r>
     </w:p>
     <w:p>
@@ -877,7 +925,21 @@
         <w:rPr>
           <w:lang w:val="en-GB"/>
         </w:rPr>
-        <w:t>(SVM) behave differently  depending on the model variant, feature used and task/dataset. They have identified simple Naïve Bayes and SVM variants that provide great results when compared to most published results on sentiment analysis. A new variant NBSVM that was identified in this paper works well on snippets and longer documents, for sentiment, topic and subject classification and is found to be better than most published results. The work introduced different variants like MNB</w:t>
+        <w:t xml:space="preserve">(SVM) behave </w:t>
+      </w:r>
+      <w:proofErr w:type="gramStart"/>
+      <w:r>
+        <w:rPr>
+          <w:lang w:val="en-GB"/>
+        </w:rPr>
+        <w:t>differently  depending</w:t>
+      </w:r>
+      <w:proofErr w:type="gramEnd"/>
+      <w:r>
+        <w:rPr>
+          <w:lang w:val="en-GB"/>
+        </w:rPr>
+        <w:t xml:space="preserve"> on the model variant, feature used and task/dataset. They have identified simple Naïve Bayes and SVM variants that provide great results when compared to most published results on sentiment analysis. A new variant NBSVM that was identified in this paper works well on snippets and longer documents, for sentiment, topic and subject classification and is found to be better than most published results. The work introduced different variants like MNB</w:t>
       </w:r>
       <w:r>
         <w:rPr>
@@ -929,38 +991,56 @@
         <w:rPr>
           <w:lang w:val="en-GB"/>
         </w:rPr>
-        <w:t>This project would explore how lexicon based and supervised machine learning approaches perform for different data sets. Naïve Bayes algorithm will be used for the machine learning based approach. For the lexicon-based approach, a dictionary will be used to identify positive and negative words. The sentiment score will be calculated in the following manner</w:t>
-      </w:r>
-      <w:r>
-        <w:rPr>
-          <w:lang w:val="en-GB"/>
-        </w:rPr>
-        <w:t xml:space="preserve"> [7]:</w:t>
+        <w:t>This project would explore how lexicon based and supervised machine learning approaches perform for different data sets. Naïve Bayes algorithm will be used for the machine learning based approach. For the lexicon-based approach, a dictionary will be used to identify positive and negative words. The sentiment score will be calculated in the following manner [7]:</w:t>
       </w:r>
     </w:p>
     <w:p>
       <w:pPr>
         <w:pStyle w:val="BodyText"/>
-        <w:rPr>
-          <w:b/>
-          <w:bCs/>
-          <w:i/>
-          <w:iCs/>
-          <w:u w:val="single"/>
-          <w:lang w:val="en-GB"/>
-        </w:rPr>
-      </w:pPr>
-      <w:r>
-        <w:rPr>
-          <w:b/>
-          <w:bCs/>
-          <w:i/>
-          <w:iCs/>
-          <w:highlight w:val="yellow"/>
-          <w:u w:val="single"/>
-          <w:lang w:val="en-GB"/>
-        </w:rPr>
-        <w:t>INSERT THE FORMULA HERE PLEASE</w:t>
+        <w:jc w:val="center"/>
+        <w:rPr>
+          <w:lang w:val="en-GB"/>
+        </w:rPr>
+      </w:pPr>
+      <w:r>
+        <w:rPr>
+          <w:lang w:val="en-GB"/>
+        </w:rPr>
+        <w:drawing>
+          <wp:inline distT="0" distB="0" distL="0" distR="0" wp14:anchorId="44476F00" wp14:editId="39C3F980">
+            <wp:extent cx="2065020" cy="408675"/>
+            <wp:effectExtent l="0" t="0" r="0" b="0"/>
+            <wp:docPr id="1" name="Picture 1"/>
+            <wp:cNvGraphicFramePr>
+              <a:graphicFrameLocks xmlns:a="http://schemas.openxmlformats.org/drawingml/2006/main" noChangeAspect="1"/>
+            </wp:cNvGraphicFramePr>
+            <a:graphic xmlns:a="http://schemas.openxmlformats.org/drawingml/2006/main">
+              <a:graphicData uri="http://schemas.openxmlformats.org/drawingml/2006/picture">
+                <pic:pic xmlns:pic="http://schemas.openxmlformats.org/drawingml/2006/picture">
+                  <pic:nvPicPr>
+                    <pic:cNvPr id="1" name=""/>
+                    <pic:cNvPicPr/>
+                  </pic:nvPicPr>
+                  <pic:blipFill>
+                    <a:blip r:embed="rId10"/>
+                    <a:stretch>
+                      <a:fillRect/>
+                    </a:stretch>
+                  </pic:blipFill>
+                  <pic:spPr>
+                    <a:xfrm>
+                      <a:off x="0" y="0"/>
+                      <a:ext cx="2157457" cy="426969"/>
+                    </a:xfrm>
+                    <a:prstGeom prst="rect">
+                      <a:avLst/>
+                    </a:prstGeom>
+                  </pic:spPr>
+                </pic:pic>
+              </a:graphicData>
+            </a:graphic>
+          </wp:inline>
+        </w:drawing>
       </w:r>
     </w:p>
     <w:p>
@@ -1014,13 +1094,13 @@
         <w:rPr>
           <w:lang w:val="en-GB"/>
         </w:rPr>
-        <w:t xml:space="preserve">Three standard data sets will be used to train and test the models. Stanford Artificial Intelligence Laboratory contains labelled data sets of IMDB movie reviews and amazon user reviews. There are 12000 positive and negative movie reviews for training as well as testing. Amazon data set has approximately 120000 records and the ratings are on a scale of 5 which was acquired from Stanford Network Analysis </w:t>
-      </w:r>
-      <w:r>
-        <w:rPr>
-          <w:lang w:val="en-GB"/>
-        </w:rPr>
-        <w:t>Platform. This will have to be converted to positive or negative to train the model. The twitter data set consists of 1.5 million tweets labelled with 1 and 0. 1 being positive and 0 being negative. This data set was acquired from Thinknook.com.</w:t>
+        <w:t xml:space="preserve">Three standard data sets will be used to train and test the models. Stanford Artificial Intelligence Laboratory contains labelled data sets of IMDB movie reviews and amazon user reviews. There are 12000 positive and negative movie reviews for training as well as testing. Amazon data set has </w:t>
+      </w:r>
+      <w:r>
+        <w:rPr>
+          <w:lang w:val="en-GB"/>
+        </w:rPr>
+        <w:t>approximately 120000 records and the ratings are on a scale of 5 which was acquired from Stanford Network Analysis Platform. This will have to be converted to positive or negative to train the model. The twitter data set consists of 1.5 million tweets labelled with 1 and 0. 1 being positive and 0 being negative. This data set was acquired from Thinknook.com.</w:t>
       </w:r>
     </w:p>
     <w:p>
@@ -1118,674 +1198,714 @@
         <w:rPr>
           <w:lang w:val="en-GB"/>
         </w:rPr>
-        <w:t>Data is being generated by everyone these days. Users post their views and form opinions based on what others share online. The goal of this project is capitalising on this huge source of data, find which approach is better for each dataset and explore the reason behind an approach outperforming the other. Businesses need to know what their customers think about their products and it is humanly impossible to go through each and every review. The goal is to automate the process and give the businesses an overview of the sentiment of the customers towards their product. A decision, if not backed by data, will not yield good results. The results will be evaluated by calculating the accuracy percentage of the model based on the difference in predicted sentiment and actual sentiment. This will help us determine which approach would be better for extracting user sentiment for each subdomain.</w:t>
+        <w:t xml:space="preserve">Data is being generated by everyone these days. Users post their views and form opinions based on what others share online. The goal of this project is capitalising on this huge source of data, find which approach is better for each dataset and explore the reason behind an approach outperforming the other. Businesses need to know what their customers think about their products and it is humanly impossible to go through </w:t>
+      </w:r>
+      <w:proofErr w:type="gramStart"/>
+      <w:r>
+        <w:rPr>
+          <w:lang w:val="en-GB"/>
+        </w:rPr>
+        <w:t>each and every</w:t>
+      </w:r>
+      <w:proofErr w:type="gramEnd"/>
+      <w:r>
+        <w:rPr>
+          <w:lang w:val="en-GB"/>
+        </w:rPr>
+        <w:t xml:space="preserve"> review. The goal is to automate the process and give the businesses an overview of the sentiment of the customers towards their product. A decision, if not backed by data, will not yield good results. The results will be evaluated by calculating the accuracy percentage of the model based on the difference in predicted sentiment and actual sentiment. This will help us determine which approach would be better for extracting user sentiment for each subdomain.</w:t>
       </w:r>
     </w:p>
+    <w:sdt>
+      <w:sdtPr>
+        <w:id w:val="1460992110"/>
+        <w:docPartObj>
+          <w:docPartGallery w:val="Bibliographies"/>
+          <w:docPartUnique/>
+        </w:docPartObj>
+      </w:sdtPr>
+      <w:sdtEndPr>
+        <w:rPr>
+          <w:smallCaps w:val="0"/>
+          <w:noProof w:val="0"/>
+        </w:rPr>
+      </w:sdtEndPr>
+      <w:sdtContent>
+        <w:p>
+          <w:pPr>
+            <w:pStyle w:val="Heading1"/>
+            <w:numPr>
+              <w:ilvl w:val="0"/>
+              <w:numId w:val="0"/>
+            </w:numPr>
+          </w:pPr>
+          <w:r>
+            <w:t>References</w:t>
+          </w:r>
+        </w:p>
+        <w:sdt>
+          <w:sdtPr>
+            <w:id w:val="-573587230"/>
+            <w:bibliography/>
+          </w:sdtPr>
+          <w:sdtContent>
+            <w:p>
+              <w:pPr>
+                <w:rPr>
+                  <w:noProof/>
+                  <w:lang w:val="en-GB" w:eastAsia="en-GB"/>
+                </w:rPr>
+              </w:pPr>
+              <w:r>
+                <w:fldChar w:fldCharType="begin"/>
+              </w:r>
+              <w:r>
+                <w:instrText xml:space="preserve"> BIBLIOGRAPHY </w:instrText>
+              </w:r>
+              <w:r>
+                <w:fldChar w:fldCharType="separate"/>
+              </w:r>
+            </w:p>
+            <w:tbl>
+              <w:tblPr>
+                <w:tblW w:w="5000" w:type="pct"/>
+                <w:tblCellSpacing w:w="15" w:type="dxa"/>
+                <w:tblCellMar>
+                  <w:top w:w="15" w:type="dxa"/>
+                  <w:left w:w="15" w:type="dxa"/>
+                  <w:bottom w:w="15" w:type="dxa"/>
+                  <w:right w:w="15" w:type="dxa"/>
+                </w:tblCellMar>
+                <w:tblLook w:val="04A0" w:firstRow="1" w:lastRow="0" w:firstColumn="1" w:lastColumn="0" w:noHBand="0" w:noVBand="1"/>
+              </w:tblPr>
+              <w:tblGrid>
+                <w:gridCol w:w="409"/>
+                <w:gridCol w:w="4457"/>
+              </w:tblGrid>
+              <w:tr>
+                <w:trPr>
+                  <w:divId w:val="958292420"/>
+                  <w:tblCellSpacing w:w="15" w:type="dxa"/>
+                </w:trPr>
+                <w:tc>
+                  <w:tcPr>
+                    <w:tcW w:w="50" w:type="pct"/>
+                    <w:hideMark/>
+                  </w:tcPr>
+                  <w:p>
+                    <w:pPr>
+                      <w:pStyle w:val="Bibliography"/>
+                      <w:rPr>
+                        <w:noProof/>
+                        <w:sz w:val="24"/>
+                        <w:szCs w:val="24"/>
+                      </w:rPr>
+                    </w:pPr>
+                    <w:r>
+                      <w:rPr>
+                        <w:noProof/>
+                      </w:rPr>
+                      <w:t xml:space="preserve">[1] </w:t>
+                    </w:r>
+                  </w:p>
+                </w:tc>
+                <w:tc>
+                  <w:tcPr>
+                    <w:tcW w:w="0" w:type="auto"/>
+                    <w:hideMark/>
+                  </w:tcPr>
+                  <w:p>
+                    <w:pPr>
+                      <w:pStyle w:val="Bibliography"/>
+                      <w:jc w:val="both"/>
+                      <w:rPr>
+                        <w:noProof/>
+                      </w:rPr>
+                    </w:pPr>
+                    <w:r>
+                      <w:rPr>
+                        <w:noProof/>
+                      </w:rPr>
+                      <w:t xml:space="preserve">M. Wongkar and A. Angdresey, "Sentiment Analysis Using Naive Bayes Algorithm Of The Data Crawler: Twitter," in </w:t>
+                    </w:r>
+                    <w:r>
+                      <w:rPr>
+                        <w:i/>
+                        <w:iCs/>
+                        <w:noProof/>
+                      </w:rPr>
+                      <w:t>Fourth International Conference on Informatics and Computing (ICIC)</w:t>
+                    </w:r>
+                    <w:r>
+                      <w:rPr>
+                        <w:noProof/>
+                      </w:rPr>
+                      <w:t xml:space="preserve">, Semarang, 2019. </w:t>
+                    </w:r>
+                  </w:p>
+                </w:tc>
+              </w:tr>
+              <w:tr>
+                <w:trPr>
+                  <w:divId w:val="958292420"/>
+                  <w:tblCellSpacing w:w="15" w:type="dxa"/>
+                </w:trPr>
+                <w:tc>
+                  <w:tcPr>
+                    <w:tcW w:w="50" w:type="pct"/>
+                    <w:hideMark/>
+                  </w:tcPr>
+                  <w:p>
+                    <w:pPr>
+                      <w:pStyle w:val="Bibliography"/>
+                      <w:rPr>
+                        <w:noProof/>
+                      </w:rPr>
+                    </w:pPr>
+                    <w:r>
+                      <w:rPr>
+                        <w:noProof/>
+                      </w:rPr>
+                      <w:t xml:space="preserve">[2] </w:t>
+                    </w:r>
+                  </w:p>
+                </w:tc>
+                <w:tc>
+                  <w:tcPr>
+                    <w:tcW w:w="0" w:type="auto"/>
+                    <w:hideMark/>
+                  </w:tcPr>
+                  <w:p>
+                    <w:pPr>
+                      <w:pStyle w:val="Bibliography"/>
+                      <w:jc w:val="both"/>
+                      <w:rPr>
+                        <w:noProof/>
+                      </w:rPr>
+                    </w:pPr>
+                    <w:r>
+                      <w:rPr>
+                        <w:noProof/>
+                      </w:rPr>
+                      <w:t xml:space="preserve">Y. Wang, "Advanced Naïve Bayes Algorithm Design with Part-of-Speech Tagger on Sentiment Analysis," in </w:t>
+                    </w:r>
+                    <w:r>
+                      <w:rPr>
+                        <w:i/>
+                        <w:iCs/>
+                        <w:noProof/>
+                      </w:rPr>
+                      <w:t>International Conference on Computer Systems, Electronics and Control (ICCSEC)</w:t>
+                    </w:r>
+                    <w:r>
+                      <w:rPr>
+                        <w:noProof/>
+                      </w:rPr>
+                      <w:t xml:space="preserve">, Dalian, 2017. </w:t>
+                    </w:r>
+                  </w:p>
+                </w:tc>
+              </w:tr>
+              <w:tr>
+                <w:trPr>
+                  <w:divId w:val="958292420"/>
+                  <w:tblCellSpacing w:w="15" w:type="dxa"/>
+                </w:trPr>
+                <w:tc>
+                  <w:tcPr>
+                    <w:tcW w:w="50" w:type="pct"/>
+                    <w:hideMark/>
+                  </w:tcPr>
+                  <w:p>
+                    <w:pPr>
+                      <w:pStyle w:val="Bibliography"/>
+                      <w:rPr>
+                        <w:noProof/>
+                      </w:rPr>
+                    </w:pPr>
+                    <w:r>
+                      <w:rPr>
+                        <w:noProof/>
+                      </w:rPr>
+                      <w:t xml:space="preserve">[3] </w:t>
+                    </w:r>
+                  </w:p>
+                </w:tc>
+                <w:tc>
+                  <w:tcPr>
+                    <w:tcW w:w="0" w:type="auto"/>
+                    <w:hideMark/>
+                  </w:tcPr>
+                  <w:p>
+                    <w:pPr>
+                      <w:pStyle w:val="Bibliography"/>
+                      <w:jc w:val="both"/>
+                      <w:rPr>
+                        <w:noProof/>
+                      </w:rPr>
+                    </w:pPr>
+                    <w:r>
+                      <w:rPr>
+                        <w:noProof/>
+                      </w:rPr>
+                      <w:t xml:space="preserve">A. M. Rahat, A. Kahir and A. K. M. Masum, "Comparison of Naive Bayes and SVM Algorithm based on Sentiment Analysis Using Review Dataset," in </w:t>
+                    </w:r>
+                    <w:r>
+                      <w:rPr>
+                        <w:i/>
+                        <w:iCs/>
+                        <w:noProof/>
+                      </w:rPr>
+                      <w:t>8th International Conference System Modeling and Advancement in Research Trends (SMART)</w:t>
+                    </w:r>
+                    <w:r>
+                      <w:rPr>
+                        <w:noProof/>
+                      </w:rPr>
+                      <w:t xml:space="preserve">, Moradabad, 2019. </w:t>
+                    </w:r>
+                  </w:p>
+                </w:tc>
+              </w:tr>
+              <w:tr>
+                <w:trPr>
+                  <w:divId w:val="958292420"/>
+                  <w:tblCellSpacing w:w="15" w:type="dxa"/>
+                </w:trPr>
+                <w:tc>
+                  <w:tcPr>
+                    <w:tcW w:w="50" w:type="pct"/>
+                    <w:hideMark/>
+                  </w:tcPr>
+                  <w:p>
+                    <w:pPr>
+                      <w:pStyle w:val="Bibliography"/>
+                      <w:rPr>
+                        <w:noProof/>
+                      </w:rPr>
+                    </w:pPr>
+                    <w:r>
+                      <w:rPr>
+                        <w:noProof/>
+                      </w:rPr>
+                      <w:t xml:space="preserve">[4] </w:t>
+                    </w:r>
+                  </w:p>
+                </w:tc>
+                <w:tc>
+                  <w:tcPr>
+                    <w:tcW w:w="0" w:type="auto"/>
+                    <w:hideMark/>
+                  </w:tcPr>
+                  <w:p>
+                    <w:pPr>
+                      <w:pStyle w:val="Bibliography"/>
+                      <w:jc w:val="both"/>
+                      <w:rPr>
+                        <w:noProof/>
+                      </w:rPr>
+                    </w:pPr>
+                    <w:r>
+                      <w:rPr>
+                        <w:noProof/>
+                      </w:rPr>
+                      <w:t xml:space="preserve">H. Parveen and S. Pandey, "Sentiment analysis on Twitter Data-set using Naive Bayes algorithm," in </w:t>
+                    </w:r>
+                    <w:r>
+                      <w:rPr>
+                        <w:i/>
+                        <w:iCs/>
+                        <w:noProof/>
+                      </w:rPr>
+                      <w:t xml:space="preserve">2nd International Conference on Applied and Theoretical </w:t>
+                    </w:r>
+                    <w:r>
+                      <w:rPr>
+                        <w:i/>
+                        <w:iCs/>
+                        <w:noProof/>
+                      </w:rPr>
+                      <w:lastRenderedPageBreak/>
+                      <w:t>Computing and Communication Technology (iCATccT)</w:t>
+                    </w:r>
+                    <w:r>
+                      <w:rPr>
+                        <w:noProof/>
+                      </w:rPr>
+                      <w:t xml:space="preserve">, Bangalore, 2016. </w:t>
+                    </w:r>
+                  </w:p>
+                </w:tc>
+              </w:tr>
+              <w:tr>
+                <w:trPr>
+                  <w:divId w:val="958292420"/>
+                  <w:tblCellSpacing w:w="15" w:type="dxa"/>
+                </w:trPr>
+                <w:tc>
+                  <w:tcPr>
+                    <w:tcW w:w="50" w:type="pct"/>
+                    <w:hideMark/>
+                  </w:tcPr>
+                  <w:p>
+                    <w:pPr>
+                      <w:pStyle w:val="Bibliography"/>
+                      <w:rPr>
+                        <w:noProof/>
+                      </w:rPr>
+                    </w:pPr>
+                    <w:r>
+                      <w:rPr>
+                        <w:noProof/>
+                      </w:rPr>
+                      <w:lastRenderedPageBreak/>
+                      <w:t xml:space="preserve">[5] </w:t>
+                    </w:r>
+                  </w:p>
+                </w:tc>
+                <w:tc>
+                  <w:tcPr>
+                    <w:tcW w:w="0" w:type="auto"/>
+                    <w:hideMark/>
+                  </w:tcPr>
+                  <w:p>
+                    <w:pPr>
+                      <w:pStyle w:val="Bibliography"/>
+                      <w:jc w:val="both"/>
+                      <w:rPr>
+                        <w:noProof/>
+                      </w:rPr>
+                    </w:pPr>
+                    <w:r>
+                      <w:rPr>
+                        <w:noProof/>
+                      </w:rPr>
+                      <w:t xml:space="preserve">U. Kumari, A. Sharma and D. Soni, "Sentiment analysis of smart phone product review using SVM classification technique," in </w:t>
+                    </w:r>
+                    <w:r>
+                      <w:rPr>
+                        <w:i/>
+                        <w:iCs/>
+                        <w:noProof/>
+                      </w:rPr>
+                      <w:t>International Conference on Energy, Communication, Data Analytics and Soft Computing (ICECDS)</w:t>
+                    </w:r>
+                    <w:r>
+                      <w:rPr>
+                        <w:noProof/>
+                      </w:rPr>
+                      <w:t xml:space="preserve">, Chennai, 2017. </w:t>
+                    </w:r>
+                  </w:p>
+                </w:tc>
+              </w:tr>
+              <w:tr>
+                <w:trPr>
+                  <w:divId w:val="958292420"/>
+                  <w:tblCellSpacing w:w="15" w:type="dxa"/>
+                </w:trPr>
+                <w:tc>
+                  <w:tcPr>
+                    <w:tcW w:w="50" w:type="pct"/>
+                    <w:hideMark/>
+                  </w:tcPr>
+                  <w:p>
+                    <w:pPr>
+                      <w:pStyle w:val="Bibliography"/>
+                      <w:rPr>
+                        <w:noProof/>
+                      </w:rPr>
+                    </w:pPr>
+                    <w:r>
+                      <w:rPr>
+                        <w:noProof/>
+                      </w:rPr>
+                      <w:t xml:space="preserve">[6] </w:t>
+                    </w:r>
+                  </w:p>
+                </w:tc>
+                <w:tc>
+                  <w:tcPr>
+                    <w:tcW w:w="0" w:type="auto"/>
+                    <w:hideMark/>
+                  </w:tcPr>
+                  <w:p>
+                    <w:pPr>
+                      <w:pStyle w:val="Bibliography"/>
+                      <w:jc w:val="both"/>
+                      <w:rPr>
+                        <w:noProof/>
+                      </w:rPr>
+                    </w:pPr>
+                    <w:r>
+                      <w:rPr>
+                        <w:noProof/>
+                      </w:rPr>
+                      <w:t xml:space="preserve">X. Fang and J. Zhan, "Sentiment analysis using product review data," </w:t>
+                    </w:r>
+                    <w:r>
+                      <w:rPr>
+                        <w:i/>
+                        <w:iCs/>
+                        <w:noProof/>
+                      </w:rPr>
+                      <w:t xml:space="preserve">Journal of Big Data, </w:t>
+                    </w:r>
+                    <w:r>
+                      <w:rPr>
+                        <w:noProof/>
+                      </w:rPr>
+                      <w:t xml:space="preserve">vol. 2, 2015. </w:t>
+                    </w:r>
+                  </w:p>
+                </w:tc>
+              </w:tr>
+              <w:tr>
+                <w:trPr>
+                  <w:divId w:val="958292420"/>
+                  <w:tblCellSpacing w:w="15" w:type="dxa"/>
+                </w:trPr>
+                <w:tc>
+                  <w:tcPr>
+                    <w:tcW w:w="50" w:type="pct"/>
+                    <w:hideMark/>
+                  </w:tcPr>
+                  <w:p>
+                    <w:pPr>
+                      <w:pStyle w:val="Bibliography"/>
+                      <w:rPr>
+                        <w:noProof/>
+                      </w:rPr>
+                    </w:pPr>
+                    <w:r>
+                      <w:rPr>
+                        <w:noProof/>
+                      </w:rPr>
+                      <w:t xml:space="preserve">[7] </w:t>
+                    </w:r>
+                  </w:p>
+                </w:tc>
+                <w:tc>
+                  <w:tcPr>
+                    <w:tcW w:w="0" w:type="auto"/>
+                    <w:hideMark/>
+                  </w:tcPr>
+                  <w:p>
+                    <w:pPr>
+                      <w:pStyle w:val="Bibliography"/>
+                      <w:jc w:val="both"/>
+                      <w:rPr>
+                        <w:noProof/>
+                      </w:rPr>
+                    </w:pPr>
+                    <w:r>
+                      <w:rPr>
+                        <w:noProof/>
+                      </w:rPr>
+                      <w:t xml:space="preserve">R. K. Bakshi, N. Kaur, R. Kaur and G. Kaur, "Opinion mining and sentiment analysis," in </w:t>
+                    </w:r>
+                    <w:r>
+                      <w:rPr>
+                        <w:i/>
+                        <w:iCs/>
+                        <w:noProof/>
+                      </w:rPr>
+                      <w:t>3rd International Conference on Computing for Sustainable Global Development (INDIACom)</w:t>
+                    </w:r>
+                    <w:r>
+                      <w:rPr>
+                        <w:noProof/>
+                      </w:rPr>
+                      <w:t xml:space="preserve">, New Delhi, 2016. </w:t>
+                    </w:r>
+                  </w:p>
+                </w:tc>
+              </w:tr>
+              <w:tr>
+                <w:trPr>
+                  <w:divId w:val="958292420"/>
+                  <w:tblCellSpacing w:w="15" w:type="dxa"/>
+                </w:trPr>
+                <w:tc>
+                  <w:tcPr>
+                    <w:tcW w:w="50" w:type="pct"/>
+                    <w:hideMark/>
+                  </w:tcPr>
+                  <w:p>
+                    <w:pPr>
+                      <w:pStyle w:val="Bibliography"/>
+                      <w:rPr>
+                        <w:noProof/>
+                      </w:rPr>
+                    </w:pPr>
+                    <w:r>
+                      <w:rPr>
+                        <w:noProof/>
+                      </w:rPr>
+                      <w:t xml:space="preserve">[8] </w:t>
+                    </w:r>
+                  </w:p>
+                </w:tc>
+                <w:tc>
+                  <w:tcPr>
+                    <w:tcW w:w="0" w:type="auto"/>
+                    <w:hideMark/>
+                  </w:tcPr>
+                  <w:p>
+                    <w:pPr>
+                      <w:pStyle w:val="Bibliography"/>
+                      <w:jc w:val="both"/>
+                      <w:rPr>
+                        <w:noProof/>
+                      </w:rPr>
+                    </w:pPr>
+                    <w:r>
+                      <w:rPr>
+                        <w:noProof/>
+                      </w:rPr>
+                      <w:t xml:space="preserve">B. Pang, L. Lee and S. Vaithyanathan, "Thumbs up? Sentiment Classification using Machine Learning," in </w:t>
+                    </w:r>
+                    <w:r>
+                      <w:rPr>
+                        <w:i/>
+                        <w:iCs/>
+                        <w:noProof/>
+                      </w:rPr>
+                      <w:t xml:space="preserve">Empirical Methods in Natural Language Processing (EMNLP) </w:t>
+                    </w:r>
+                    <w:r>
+                      <w:rPr>
+                        <w:noProof/>
+                      </w:rPr>
+                      <w:t xml:space="preserve">, Philadelphia, 2002. </w:t>
+                    </w:r>
+                  </w:p>
+                </w:tc>
+              </w:tr>
+              <w:tr>
+                <w:trPr>
+                  <w:divId w:val="958292420"/>
+                  <w:tblCellSpacing w:w="15" w:type="dxa"/>
+                </w:trPr>
+                <w:tc>
+                  <w:tcPr>
+                    <w:tcW w:w="50" w:type="pct"/>
+                    <w:hideMark/>
+                  </w:tcPr>
+                  <w:p>
+                    <w:pPr>
+                      <w:pStyle w:val="Bibliography"/>
+                      <w:rPr>
+                        <w:noProof/>
+                      </w:rPr>
+                    </w:pPr>
+                    <w:r>
+                      <w:rPr>
+                        <w:noProof/>
+                      </w:rPr>
+                      <w:t xml:space="preserve">[9] </w:t>
+                    </w:r>
+                  </w:p>
+                </w:tc>
+                <w:tc>
+                  <w:tcPr>
+                    <w:tcW w:w="0" w:type="auto"/>
+                    <w:hideMark/>
+                  </w:tcPr>
+                  <w:p>
+                    <w:pPr>
+                      <w:pStyle w:val="Bibliography"/>
+                      <w:jc w:val="both"/>
+                      <w:rPr>
+                        <w:noProof/>
+                      </w:rPr>
+                    </w:pPr>
+                    <w:r>
+                      <w:rPr>
+                        <w:noProof/>
+                      </w:rPr>
+                      <w:t xml:space="preserve">S. Wang and C. D. Manning, "Baselines and Bigrams: Simple, Good Sentiment and Topic Classification". </w:t>
+                    </w:r>
+                  </w:p>
+                </w:tc>
+              </w:tr>
+              <w:tr>
+                <w:trPr>
+                  <w:divId w:val="958292420"/>
+                  <w:tblCellSpacing w:w="15" w:type="dxa"/>
+                </w:trPr>
+                <w:tc>
+                  <w:tcPr>
+                    <w:tcW w:w="50" w:type="pct"/>
+                    <w:hideMark/>
+                  </w:tcPr>
+                  <w:p>
+                    <w:pPr>
+                      <w:pStyle w:val="Bibliography"/>
+                      <w:rPr>
+                        <w:noProof/>
+                      </w:rPr>
+                    </w:pPr>
+                    <w:r>
+                      <w:rPr>
+                        <w:noProof/>
+                      </w:rPr>
+                      <w:t xml:space="preserve">[10] </w:t>
+                    </w:r>
+                  </w:p>
+                </w:tc>
+                <w:tc>
+                  <w:tcPr>
+                    <w:tcW w:w="0" w:type="auto"/>
+                    <w:hideMark/>
+                  </w:tcPr>
+                  <w:p>
+                    <w:pPr>
+                      <w:pStyle w:val="Bibliography"/>
+                      <w:jc w:val="both"/>
+                      <w:rPr>
+                        <w:noProof/>
+                      </w:rPr>
+                    </w:pPr>
+                    <w:r>
+                      <w:rPr>
+                        <w:noProof/>
+                      </w:rPr>
+                      <w:t xml:space="preserve">B. Pang and L. Lee, Opinion mining and sentiment analysis, now Publishers Inc., 2008. </w:t>
+                    </w:r>
+                  </w:p>
+                </w:tc>
+              </w:tr>
+            </w:tbl>
+            <w:p>
+              <w:pPr>
+                <w:divId w:val="958292420"/>
+                <w:rPr>
+                  <w:rFonts w:eastAsia="Times New Roman"/>
+                  <w:noProof/>
+                </w:rPr>
+              </w:pPr>
+            </w:p>
+            <w:p>
+              <w:r>
+                <w:rPr>
+                  <w:b/>
+                  <w:bCs/>
+                  <w:noProof/>
+                </w:rPr>
+                <w:fldChar w:fldCharType="end"/>
+              </w:r>
+            </w:p>
+          </w:sdtContent>
+        </w:sdt>
+      </w:sdtContent>
+    </w:sdt>
     <w:p>
       <w:pPr>
-        <w:pStyle w:val="Heading1"/>
-        <w:numPr>
-          <w:ilvl w:val="0"/>
-          <w:numId w:val="0"/>
-        </w:numPr>
-        <w:rPr>
-          <w:lang w:val="en-GB" w:eastAsia="en-GB"/>
-        </w:rPr>
-      </w:pPr>
-      <w:r>
-        <w:rPr>
-          <w:lang w:val="en-GB"/>
-        </w:rPr>
-        <w:t>References</w:t>
-      </w:r>
-    </w:p>
-    <w:tbl>
-      <w:tblPr>
-        <w:tblW w:w="5000" w:type="pct"/>
-        <w:tblCellSpacing w:w="15" w:type="dxa"/>
-        <w:tblCellMar>
-          <w:top w:w="15" w:type="dxa"/>
-          <w:left w:w="15" w:type="dxa"/>
-          <w:bottom w:w="15" w:type="dxa"/>
-          <w:right w:w="15" w:type="dxa"/>
-        </w:tblCellMar>
-        <w:tblLook w:val="04A0" w:firstRow="1" w:lastRow="0" w:firstColumn="1" w:lastColumn="0" w:noHBand="0" w:noVBand="1"/>
-      </w:tblPr>
-      <w:tblGrid>
-        <w:gridCol w:w="309"/>
-        <w:gridCol w:w="4557"/>
-      </w:tblGrid>
-      <w:tr>
-        <w:trPr>
-          <w:divId w:val="768358457"/>
-          <w:tblCellSpacing w:w="15" w:type="dxa"/>
-        </w:trPr>
-        <w:tc>
-          <w:tcPr>
-            <w:tcW w:w="50" w:type="pct"/>
-            <w:hideMark/>
-          </w:tcPr>
-          <w:p>
-            <w:pPr>
-              <w:pStyle w:val="Bibliography"/>
-              <w:rPr>
-                <w:noProof/>
-                <w:sz w:val="24"/>
-                <w:szCs w:val="24"/>
-                <w:lang w:val="en-GB"/>
-              </w:rPr>
-            </w:pPr>
-            <w:r>
-              <w:rPr>
-                <w:noProof/>
-                <w:lang w:val="en-GB"/>
-              </w:rPr>
-              <w:t xml:space="preserve">[1] </w:t>
-            </w:r>
-          </w:p>
-        </w:tc>
-        <w:tc>
-          <w:tcPr>
-            <w:tcW w:w="0" w:type="auto"/>
-            <w:hideMark/>
-          </w:tcPr>
-          <w:p>
-            <w:pPr>
-              <w:pStyle w:val="Bibliography"/>
-              <w:jc w:val="both"/>
-              <w:rPr>
-                <w:noProof/>
-                <w:lang w:val="en-GB"/>
-              </w:rPr>
-            </w:pPr>
-            <w:r>
-              <w:rPr>
-                <w:noProof/>
-                <w:lang w:val="en-GB"/>
-              </w:rPr>
-              <w:t xml:space="preserve">M. Wongkar and A. Angdresey, "Sentiment Analysis Using Naive Bayes Algorithm Of The Data Crawler: Twitter," in </w:t>
-            </w:r>
-            <w:r>
-              <w:rPr>
-                <w:i/>
-                <w:iCs/>
-                <w:noProof/>
-                <w:lang w:val="en-GB"/>
-              </w:rPr>
-              <w:t>Fourth International Conference on Informatics and Computing (ICIC)</w:t>
-            </w:r>
-            <w:r>
-              <w:rPr>
-                <w:noProof/>
-                <w:lang w:val="en-GB"/>
-              </w:rPr>
-              <w:t xml:space="preserve">, Semarang, 2019. </w:t>
-            </w:r>
-          </w:p>
-        </w:tc>
-      </w:tr>
-      <w:tr>
-        <w:trPr>
-          <w:divId w:val="768358457"/>
-          <w:tblCellSpacing w:w="15" w:type="dxa"/>
-        </w:trPr>
-        <w:tc>
-          <w:tcPr>
-            <w:tcW w:w="50" w:type="pct"/>
-            <w:hideMark/>
-          </w:tcPr>
-          <w:p>
-            <w:pPr>
-              <w:pStyle w:val="Bibliography"/>
-              <w:rPr>
-                <w:noProof/>
-                <w:lang w:val="en-GB"/>
-              </w:rPr>
-            </w:pPr>
-            <w:r>
-              <w:rPr>
-                <w:noProof/>
-                <w:lang w:val="en-GB"/>
-              </w:rPr>
-              <w:t xml:space="preserve">[2] </w:t>
-            </w:r>
-          </w:p>
-        </w:tc>
-        <w:tc>
-          <w:tcPr>
-            <w:tcW w:w="0" w:type="auto"/>
-            <w:hideMark/>
-          </w:tcPr>
-          <w:p>
-            <w:pPr>
-              <w:pStyle w:val="Bibliography"/>
-              <w:jc w:val="both"/>
-              <w:rPr>
-                <w:noProof/>
-                <w:lang w:val="en-GB"/>
-              </w:rPr>
-            </w:pPr>
-            <w:r>
-              <w:rPr>
-                <w:noProof/>
-                <w:lang w:val="en-GB"/>
-              </w:rPr>
-              <w:t xml:space="preserve">Y. Wang, "Advanced Naïve Bayes Algorithm Design with Part-of-Speech Tagger on Sentiment Analysis," in </w:t>
-            </w:r>
-            <w:r>
-              <w:rPr>
-                <w:i/>
-                <w:iCs/>
-                <w:noProof/>
-                <w:lang w:val="en-GB"/>
-              </w:rPr>
-              <w:t>International Conference on Computer Systems, Electronics and Control (ICCSEC)</w:t>
-            </w:r>
-            <w:r>
-              <w:rPr>
-                <w:noProof/>
-                <w:lang w:val="en-GB"/>
-              </w:rPr>
-              <w:t xml:space="preserve">, Dalian, 2017. </w:t>
-            </w:r>
-          </w:p>
-        </w:tc>
-      </w:tr>
-      <w:tr>
-        <w:trPr>
-          <w:divId w:val="768358457"/>
-          <w:tblCellSpacing w:w="15" w:type="dxa"/>
-        </w:trPr>
-        <w:tc>
-          <w:tcPr>
-            <w:tcW w:w="50" w:type="pct"/>
-            <w:hideMark/>
-          </w:tcPr>
-          <w:p>
-            <w:pPr>
-              <w:pStyle w:val="Bibliography"/>
-              <w:rPr>
-                <w:noProof/>
-                <w:lang w:val="en-GB"/>
-              </w:rPr>
-            </w:pPr>
-            <w:r>
-              <w:rPr>
-                <w:noProof/>
-                <w:lang w:val="en-GB"/>
-              </w:rPr>
-              <w:t xml:space="preserve">[3] </w:t>
-            </w:r>
-          </w:p>
-        </w:tc>
-        <w:tc>
-          <w:tcPr>
-            <w:tcW w:w="0" w:type="auto"/>
-            <w:hideMark/>
-          </w:tcPr>
-          <w:p>
-            <w:pPr>
-              <w:pStyle w:val="Bibliography"/>
-              <w:jc w:val="both"/>
-              <w:rPr>
-                <w:noProof/>
-                <w:lang w:val="en-GB"/>
-              </w:rPr>
-            </w:pPr>
-            <w:r>
-              <w:rPr>
-                <w:noProof/>
-                <w:lang w:val="en-GB"/>
-              </w:rPr>
-              <w:t xml:space="preserve">A. M. Rahat, A. Kahir and A. K. M. Masum, "Comparison of Naive Bayes and SVM Algorithm based on Sentiment Analysis Using Review Dataset," in </w:t>
-            </w:r>
-            <w:r>
-              <w:rPr>
-                <w:i/>
-                <w:iCs/>
-                <w:noProof/>
-                <w:lang w:val="en-GB"/>
-              </w:rPr>
-              <w:t>8th International Conference System Modeling and Advancement in Research Trends (SMART)</w:t>
-            </w:r>
-            <w:r>
-              <w:rPr>
-                <w:noProof/>
-                <w:lang w:val="en-GB"/>
-              </w:rPr>
-              <w:t xml:space="preserve">, Moradabad, 2019. </w:t>
-            </w:r>
-          </w:p>
-        </w:tc>
-      </w:tr>
-      <w:tr>
-        <w:trPr>
-          <w:divId w:val="768358457"/>
-          <w:tblCellSpacing w:w="15" w:type="dxa"/>
-        </w:trPr>
-        <w:tc>
-          <w:tcPr>
-            <w:tcW w:w="50" w:type="pct"/>
-            <w:hideMark/>
-          </w:tcPr>
-          <w:p>
-            <w:pPr>
-              <w:pStyle w:val="Bibliography"/>
-              <w:rPr>
-                <w:noProof/>
-                <w:lang w:val="en-GB"/>
-              </w:rPr>
-            </w:pPr>
-            <w:r>
-              <w:rPr>
-                <w:noProof/>
-                <w:lang w:val="en-GB"/>
-              </w:rPr>
-              <w:t xml:space="preserve">[4] </w:t>
-            </w:r>
-          </w:p>
-        </w:tc>
-        <w:tc>
-          <w:tcPr>
-            <w:tcW w:w="0" w:type="auto"/>
-            <w:hideMark/>
-          </w:tcPr>
-          <w:p>
-            <w:pPr>
-              <w:pStyle w:val="Bibliography"/>
-              <w:jc w:val="both"/>
-              <w:rPr>
-                <w:noProof/>
-                <w:lang w:val="en-GB"/>
-              </w:rPr>
-            </w:pPr>
-            <w:r>
-              <w:rPr>
-                <w:noProof/>
-                <w:lang w:val="en-GB"/>
-              </w:rPr>
-              <w:t xml:space="preserve">H. Parveen and S. Pandey, "Sentiment analysis on Twitter Data-set using Naive Bayes algorithm," in </w:t>
-            </w:r>
-            <w:r>
-              <w:rPr>
-                <w:i/>
-                <w:iCs/>
-                <w:noProof/>
-                <w:lang w:val="en-GB"/>
-              </w:rPr>
-              <w:t>2nd International Conference on Applied and Theoretical Computing and Communication Technology (iCATccT)</w:t>
-            </w:r>
-            <w:r>
-              <w:rPr>
-                <w:noProof/>
-                <w:lang w:val="en-GB"/>
-              </w:rPr>
-              <w:t xml:space="preserve">, Bangalore, 2016. </w:t>
-            </w:r>
-          </w:p>
-        </w:tc>
-      </w:tr>
-      <w:tr>
-        <w:trPr>
-          <w:divId w:val="768358457"/>
-          <w:tblCellSpacing w:w="15" w:type="dxa"/>
-        </w:trPr>
-        <w:tc>
-          <w:tcPr>
-            <w:tcW w:w="50" w:type="pct"/>
-            <w:hideMark/>
-          </w:tcPr>
-          <w:p>
-            <w:pPr>
-              <w:pStyle w:val="Bibliography"/>
-              <w:rPr>
-                <w:noProof/>
-                <w:lang w:val="en-GB"/>
-              </w:rPr>
-            </w:pPr>
-            <w:r>
-              <w:rPr>
-                <w:noProof/>
-                <w:lang w:val="en-GB"/>
-              </w:rPr>
-              <w:t xml:space="preserve">[5] </w:t>
-            </w:r>
-          </w:p>
-        </w:tc>
-        <w:tc>
-          <w:tcPr>
-            <w:tcW w:w="0" w:type="auto"/>
-            <w:hideMark/>
-          </w:tcPr>
-          <w:p>
-            <w:pPr>
-              <w:pStyle w:val="Bibliography"/>
-              <w:jc w:val="both"/>
-              <w:rPr>
-                <w:noProof/>
-                <w:lang w:val="en-GB"/>
-              </w:rPr>
-            </w:pPr>
-            <w:r>
-              <w:rPr>
-                <w:noProof/>
-                <w:lang w:val="en-GB"/>
-              </w:rPr>
-              <w:t xml:space="preserve">U. Kumari, A. Sharma and D. Soni, "Sentiment analysis of smart phone product review using SVM classification </w:t>
-            </w:r>
-            <w:r>
-              <w:rPr>
-                <w:noProof/>
-                <w:lang w:val="en-GB"/>
-              </w:rPr>
-              <w:lastRenderedPageBreak/>
-              <w:t xml:space="preserve">technique," in </w:t>
-            </w:r>
-            <w:r>
-              <w:rPr>
-                <w:i/>
-                <w:iCs/>
-                <w:noProof/>
-                <w:lang w:val="en-GB"/>
-              </w:rPr>
-              <w:t>International Conference on Energy, Communication, Data Analytics and Soft Computing (ICECDS)</w:t>
-            </w:r>
-            <w:r>
-              <w:rPr>
-                <w:noProof/>
-                <w:lang w:val="en-GB"/>
-              </w:rPr>
-              <w:t xml:space="preserve">, Chennai, 2017. </w:t>
-            </w:r>
-          </w:p>
-        </w:tc>
-      </w:tr>
-      <w:tr>
-        <w:trPr>
-          <w:divId w:val="768358457"/>
-          <w:tblCellSpacing w:w="15" w:type="dxa"/>
-        </w:trPr>
-        <w:tc>
-          <w:tcPr>
-            <w:tcW w:w="50" w:type="pct"/>
-            <w:hideMark/>
-          </w:tcPr>
-          <w:p>
-            <w:pPr>
-              <w:pStyle w:val="Bibliography"/>
-              <w:rPr>
-                <w:noProof/>
-                <w:lang w:val="en-GB"/>
-              </w:rPr>
-            </w:pPr>
-            <w:r>
-              <w:rPr>
-                <w:noProof/>
-                <w:lang w:val="en-GB"/>
-              </w:rPr>
-              <w:lastRenderedPageBreak/>
-              <w:t xml:space="preserve">[6] </w:t>
-            </w:r>
-          </w:p>
-        </w:tc>
-        <w:tc>
-          <w:tcPr>
-            <w:tcW w:w="0" w:type="auto"/>
-            <w:hideMark/>
-          </w:tcPr>
-          <w:p>
-            <w:pPr>
-              <w:pStyle w:val="Bibliography"/>
-              <w:jc w:val="both"/>
-              <w:rPr>
-                <w:noProof/>
-                <w:lang w:val="en-GB"/>
-              </w:rPr>
-            </w:pPr>
-            <w:r>
-              <w:rPr>
-                <w:noProof/>
-                <w:lang w:val="en-GB"/>
-              </w:rPr>
-              <w:t xml:space="preserve">X. Fang and J. Zhan, "Sentiment analysis using product review data," </w:t>
-            </w:r>
-            <w:r>
-              <w:rPr>
-                <w:i/>
-                <w:iCs/>
-                <w:noProof/>
-                <w:lang w:val="en-GB"/>
-              </w:rPr>
-              <w:t xml:space="preserve">Journal of Big Data, </w:t>
-            </w:r>
-            <w:r>
-              <w:rPr>
-                <w:noProof/>
-                <w:lang w:val="en-GB"/>
-              </w:rPr>
-              <w:t xml:space="preserve">vol. 2, 2015. </w:t>
-            </w:r>
-          </w:p>
-        </w:tc>
-      </w:tr>
-      <w:tr>
-        <w:trPr>
-          <w:divId w:val="768358457"/>
-          <w:tblCellSpacing w:w="15" w:type="dxa"/>
-        </w:trPr>
-        <w:tc>
-          <w:tcPr>
-            <w:tcW w:w="50" w:type="pct"/>
-            <w:hideMark/>
-          </w:tcPr>
-          <w:p>
-            <w:pPr>
-              <w:pStyle w:val="Bibliography"/>
-              <w:rPr>
-                <w:noProof/>
-                <w:lang w:val="en-GB"/>
-              </w:rPr>
-            </w:pPr>
-            <w:r>
-              <w:rPr>
-                <w:noProof/>
-                <w:lang w:val="en-GB"/>
-              </w:rPr>
-              <w:t xml:space="preserve">[7] </w:t>
-            </w:r>
-          </w:p>
-        </w:tc>
-        <w:tc>
-          <w:tcPr>
-            <w:tcW w:w="0" w:type="auto"/>
-            <w:hideMark/>
-          </w:tcPr>
-          <w:p>
-            <w:pPr>
-              <w:pStyle w:val="Bibliography"/>
-              <w:jc w:val="both"/>
-              <w:rPr>
-                <w:noProof/>
-                <w:lang w:val="en-GB"/>
-              </w:rPr>
-            </w:pPr>
-            <w:r>
-              <w:rPr>
-                <w:noProof/>
-                <w:lang w:val="en-GB"/>
-              </w:rPr>
-              <w:t xml:space="preserve">R. K. Bakshi, N. Kaur, R. Kaur and G. Kaur, "Opinion mining and sentiment analysis," in </w:t>
-            </w:r>
-            <w:r>
-              <w:rPr>
-                <w:i/>
-                <w:iCs/>
-                <w:noProof/>
-                <w:lang w:val="en-GB"/>
-              </w:rPr>
-              <w:t xml:space="preserve">3rd International </w:t>
-            </w:r>
-            <w:r>
-              <w:rPr>
-                <w:i/>
-                <w:iCs/>
-                <w:noProof/>
-                <w:lang w:val="en-GB"/>
-              </w:rPr>
-              <w:t>Conference on Computing for Sustainable Global Development (INDIACom)</w:t>
-            </w:r>
-            <w:r>
-              <w:rPr>
-                <w:noProof/>
-                <w:lang w:val="en-GB"/>
-              </w:rPr>
-              <w:t xml:space="preserve">, New Delhi, 2016. </w:t>
-            </w:r>
-          </w:p>
-        </w:tc>
-      </w:tr>
-      <w:tr>
-        <w:trPr>
-          <w:divId w:val="768358457"/>
-          <w:tblCellSpacing w:w="15" w:type="dxa"/>
-        </w:trPr>
-        <w:tc>
-          <w:tcPr>
-            <w:tcW w:w="50" w:type="pct"/>
-            <w:hideMark/>
-          </w:tcPr>
-          <w:p>
-            <w:pPr>
-              <w:pStyle w:val="Bibliography"/>
-              <w:rPr>
-                <w:noProof/>
-                <w:lang w:val="en-GB"/>
-              </w:rPr>
-            </w:pPr>
-            <w:r>
-              <w:rPr>
-                <w:noProof/>
-                <w:lang w:val="en-GB"/>
-              </w:rPr>
-              <w:t xml:space="preserve">[8] </w:t>
-            </w:r>
-          </w:p>
-        </w:tc>
-        <w:tc>
-          <w:tcPr>
-            <w:tcW w:w="0" w:type="auto"/>
-            <w:hideMark/>
-          </w:tcPr>
-          <w:p>
-            <w:pPr>
-              <w:pStyle w:val="Bibliography"/>
-              <w:jc w:val="both"/>
-              <w:rPr>
-                <w:noProof/>
-                <w:lang w:val="en-GB"/>
-              </w:rPr>
-            </w:pPr>
-            <w:r>
-              <w:rPr>
-                <w:noProof/>
-                <w:lang w:val="en-GB"/>
-              </w:rPr>
-              <w:t xml:space="preserve">B. Pang, L. Lee and S. Vaithyanathan, "Thumbs up? Sentiment Classification using Machine Learning," in </w:t>
-            </w:r>
-            <w:r>
-              <w:rPr>
-                <w:i/>
-                <w:iCs/>
-                <w:noProof/>
-                <w:lang w:val="en-GB"/>
-              </w:rPr>
-              <w:t xml:space="preserve">Empirical Methods in Natural Language Processing (EMNLP) </w:t>
-            </w:r>
-            <w:r>
-              <w:rPr>
-                <w:noProof/>
-                <w:lang w:val="en-GB"/>
-              </w:rPr>
-              <w:t xml:space="preserve">, Philadelphia, 2002. </w:t>
-            </w:r>
-          </w:p>
-        </w:tc>
-      </w:tr>
-      <w:tr>
-        <w:trPr>
-          <w:divId w:val="768358457"/>
-          <w:tblCellSpacing w:w="15" w:type="dxa"/>
-        </w:trPr>
-        <w:tc>
-          <w:tcPr>
-            <w:tcW w:w="50" w:type="pct"/>
-            <w:hideMark/>
-          </w:tcPr>
-          <w:p>
-            <w:pPr>
-              <w:pStyle w:val="Bibliography"/>
-              <w:rPr>
-                <w:noProof/>
-                <w:lang w:val="en-GB"/>
-              </w:rPr>
-            </w:pPr>
-            <w:r>
-              <w:rPr>
-                <w:noProof/>
-                <w:lang w:val="en-GB"/>
-              </w:rPr>
-              <w:t xml:space="preserve">[9] </w:t>
-            </w:r>
-          </w:p>
-        </w:tc>
-        <w:tc>
-          <w:tcPr>
-            <w:tcW w:w="0" w:type="auto"/>
-            <w:hideMark/>
-          </w:tcPr>
-          <w:p>
-            <w:pPr>
-              <w:pStyle w:val="Bibliography"/>
-              <w:jc w:val="both"/>
-              <w:rPr>
-                <w:noProof/>
-                <w:lang w:val="en-GB"/>
-              </w:rPr>
-            </w:pPr>
-            <w:r>
-              <w:rPr>
-                <w:noProof/>
-                <w:lang w:val="en-GB"/>
-              </w:rPr>
-              <w:t xml:space="preserve">S. Wang and C. D. Manning, "Baselines and Bigrams: Simple, Good Sentiment and Topic Classification". </w:t>
-            </w:r>
-          </w:p>
-          <w:p>
-            <w:pPr>
-              <w:rPr>
-                <w:lang w:val="en-GB"/>
-              </w:rPr>
-            </w:pPr>
-          </w:p>
-        </w:tc>
-      </w:tr>
-    </w:tbl>
-    <w:p>
-      <w:pPr>
-        <w:pStyle w:val="references"/>
-        <w:numPr>
-          <w:ilvl w:val="0"/>
-          <w:numId w:val="0"/>
-        </w:numPr>
-        <w:rPr>
-          <w:rFonts w:eastAsia="SimSun"/>
+        <w:pStyle w:val="BodyText"/>
+        <w:rPr>
           <w:b/>
-          <w:noProof w:val="0"/>
           <w:color w:val="FF0000"/>
-          <w:spacing w:val="-1"/>
-          <w:sz w:val="20"/>
-          <w:szCs w:val="20"/>
-          <w:lang w:val="en-GB" w:eastAsia="x-none"/>
+          <w:lang w:val="en-GB"/>
         </w:rPr>
         <w:sectPr>
           <w:type w:val="continuous"/>
@@ -1795,6 +1915,14 @@
           <w:docGrid w:linePitch="360"/>
         </w:sectPr>
       </w:pPr>
+      <w:r>
+        <w:rPr>
+          <w:b/>
+          <w:color w:val="FF0000"/>
+          <w:lang w:val="en-GB"/>
+        </w:rPr>
+        <w:t xml:space="preserve"> </w:t>
+      </w:r>
     </w:p>
     <w:p>
       <w:pPr>
@@ -2448,6 +2576,7 @@
         <w:strike w:val="0"/>
         <w:dstrike w:val="0"/>
         <w:vanish w:val="0"/>
+        <w:color w:val="000000"/>
         <w:sz w:val="16"/>
         <w:szCs w:val="16"/>
         <w:vertAlign w:val="superscript"/>
@@ -2459,11 +2588,6 @@
           <w14:prstDash w14:val="solid"/>
           <w14:bevel/>
         </w14:textOutline>
-        <w14:textFill>
-          <w14:solidFill>
-            <w14:srgbClr w14:val="000000"/>
-          </w14:solidFill>
-        </w14:textFill>
       </w:rPr>
     </w:lvl>
     <w:lvl w:ilvl="1" w:tplc="04090019">
@@ -3366,6 +3490,50 @@
     <w:lsdException w:name="Subtitle" w:qFormat="1"/>
     <w:lsdException w:name="Strong" w:qFormat="1"/>
     <w:lsdException w:name="Emphasis" w:qFormat="1"/>
+    <w:lsdException w:name="Normal Table" w:semiHidden="1" w:unhideWhenUsed="1"/>
+    <w:lsdException w:name="Table Simple 1" w:semiHidden="1" w:unhideWhenUsed="1"/>
+    <w:lsdException w:name="Table Simple 2" w:semiHidden="1" w:unhideWhenUsed="1"/>
+    <w:lsdException w:name="Table Simple 3" w:semiHidden="1" w:unhideWhenUsed="1"/>
+    <w:lsdException w:name="Table Classic 1" w:semiHidden="1" w:unhideWhenUsed="1"/>
+    <w:lsdException w:name="Table Classic 2" w:semiHidden="1" w:unhideWhenUsed="1"/>
+    <w:lsdException w:name="Table Classic 3" w:semiHidden="1" w:unhideWhenUsed="1"/>
+    <w:lsdException w:name="Table Classic 4" w:semiHidden="1" w:unhideWhenUsed="1"/>
+    <w:lsdException w:name="Table Colorful 1" w:semiHidden="1" w:unhideWhenUsed="1"/>
+    <w:lsdException w:name="Table Colorful 2" w:semiHidden="1" w:unhideWhenUsed="1"/>
+    <w:lsdException w:name="Table Colorful 3" w:semiHidden="1" w:unhideWhenUsed="1"/>
+    <w:lsdException w:name="Table Columns 1" w:semiHidden="1" w:unhideWhenUsed="1"/>
+    <w:lsdException w:name="Table Columns 2" w:semiHidden="1" w:unhideWhenUsed="1"/>
+    <w:lsdException w:name="Table Columns 3" w:semiHidden="1" w:unhideWhenUsed="1"/>
+    <w:lsdException w:name="Table Columns 4" w:semiHidden="1" w:unhideWhenUsed="1"/>
+    <w:lsdException w:name="Table Columns 5" w:semiHidden="1" w:unhideWhenUsed="1"/>
+    <w:lsdException w:name="Table Grid 1" w:semiHidden="1" w:unhideWhenUsed="1"/>
+    <w:lsdException w:name="Table Grid 2" w:semiHidden="1" w:unhideWhenUsed="1"/>
+    <w:lsdException w:name="Table Grid 3" w:semiHidden="1" w:unhideWhenUsed="1"/>
+    <w:lsdException w:name="Table Grid 4" w:semiHidden="1" w:unhideWhenUsed="1"/>
+    <w:lsdException w:name="Table Grid 5" w:semiHidden="1" w:unhideWhenUsed="1"/>
+    <w:lsdException w:name="Table Grid 6" w:semiHidden="1" w:unhideWhenUsed="1"/>
+    <w:lsdException w:name="Table Grid 7" w:semiHidden="1" w:unhideWhenUsed="1"/>
+    <w:lsdException w:name="Table Grid 8" w:semiHidden="1" w:unhideWhenUsed="1"/>
+    <w:lsdException w:name="Table List 1" w:semiHidden="1" w:unhideWhenUsed="1"/>
+    <w:lsdException w:name="Table List 2" w:semiHidden="1" w:unhideWhenUsed="1"/>
+    <w:lsdException w:name="Table List 3" w:semiHidden="1" w:unhideWhenUsed="1"/>
+    <w:lsdException w:name="Table List 4" w:semiHidden="1" w:unhideWhenUsed="1"/>
+    <w:lsdException w:name="Table List 5" w:semiHidden="1" w:unhideWhenUsed="1"/>
+    <w:lsdException w:name="Table List 6" w:semiHidden="1" w:unhideWhenUsed="1"/>
+    <w:lsdException w:name="Table List 7" w:semiHidden="1" w:unhideWhenUsed="1"/>
+    <w:lsdException w:name="Table List 8" w:semiHidden="1" w:unhideWhenUsed="1"/>
+    <w:lsdException w:name="Table 3D effects 1" w:semiHidden="1" w:unhideWhenUsed="1"/>
+    <w:lsdException w:name="Table 3D effects 2" w:semiHidden="1" w:unhideWhenUsed="1"/>
+    <w:lsdException w:name="Table 3D effects 3" w:semiHidden="1" w:unhideWhenUsed="1"/>
+    <w:lsdException w:name="Table Contemporary" w:semiHidden="1" w:unhideWhenUsed="1"/>
+    <w:lsdException w:name="Table Elegant" w:semiHidden="1" w:unhideWhenUsed="1"/>
+    <w:lsdException w:name="Table Professional" w:semiHidden="1" w:unhideWhenUsed="1"/>
+    <w:lsdException w:name="Table Subtle 1" w:semiHidden="1" w:unhideWhenUsed="1"/>
+    <w:lsdException w:name="Table Subtle 2" w:semiHidden="1" w:unhideWhenUsed="1"/>
+    <w:lsdException w:name="Table Web 1" w:semiHidden="1" w:unhideWhenUsed="1"/>
+    <w:lsdException w:name="Table Web 2" w:semiHidden="1" w:unhideWhenUsed="1"/>
+    <w:lsdException w:name="Table Web 3" w:semiHidden="1" w:unhideWhenUsed="1"/>
+    <w:lsdException w:name="Table Theme" w:semiHidden="1" w:unhideWhenUsed="1"/>
     <w:lsdException w:name="Placeholder Text" w:semiHidden="1" w:uiPriority="99"/>
     <w:lsdException w:name="No Spacing" w:uiPriority="1" w:qFormat="1"/>
     <w:lsdException w:name="Light Shading" w:uiPriority="60"/>
@@ -3717,10 +3885,15 @@
   </w:style>
   <w:style w:type="character" w:default="1" w:styleId="DefaultParagraphFont">
     <w:name w:val="Default Paragraph Font"/>
+    <w:uiPriority w:val="1"/>
+    <w:semiHidden/>
+    <w:unhideWhenUsed/>
   </w:style>
   <w:style w:type="table" w:default="1" w:styleId="TableNormal">
     <w:name w:val="Normal Table"/>
+    <w:uiPriority w:val="99"/>
     <w:semiHidden/>
+    <w:unhideWhenUsed/>
     <w:tblPr>
       <w:tblInd w:w="0" w:type="dxa"/>
       <w:tblCellMar>
@@ -3733,7 +3906,9 @@
   </w:style>
   <w:style w:type="numbering" w:default="1" w:styleId="NoList">
     <w:name w:val="No List"/>
+    <w:uiPriority w:val="99"/>
     <w:semiHidden/>
+    <w:unhideWhenUsed/>
   </w:style>
   <w:style w:type="paragraph" w:customStyle="1" w:styleId="Abstract">
     <w:name w:val="Abstract"/>
@@ -4607,11 +4782,35 @@
     </b:Author>
     <b:RefOrder>9</b:RefOrder>
   </b:Source>
+  <b:Source xmlns:b="http://schemas.openxmlformats.org/officeDocument/2006/bibliography">
+    <b:Tag>Pan08</b:Tag>
+    <b:SourceType>Book</b:SourceType>
+    <b:Guid>{FBFAAC2C-4541-48E7-B839-EE648AE3982C}</b:Guid>
+    <b:Title>Opinion mining and sentiment analysis</b:Title>
+    <b:Year>2008</b:Year>
+    <b:Publisher>now Publishers Inc.</b:Publisher>
+    <b:Author>
+      <b:Author>
+        <b:NameList>
+          <b:Person>
+            <b:Last>Pang</b:Last>
+            <b:First>Bo</b:First>
+          </b:Person>
+          <b:Person>
+            <b:Last>Lee</b:Last>
+            <b:First>Lillian</b:First>
+          </b:Person>
+        </b:NameList>
+      </b:Author>
+    </b:Author>
+    <b:URL>https://www.nowpublishers.com/article/Details/INR-011</b:URL>
+    <b:RefOrder>10</b:RefOrder>
+  </b:Source>
 </b:Sources>
 </file>
 
 <file path=customXml/itemProps1.xml><?xml version="1.0" encoding="utf-8"?>
-<ds:datastoreItem xmlns:ds="http://schemas.openxmlformats.org/officeDocument/2006/customXml" ds:itemID="{28D3BD51-25AC-4ACD-BD1A-B83BFEDFB0BA}">
+<ds:datastoreItem xmlns:ds="http://schemas.openxmlformats.org/officeDocument/2006/customXml" ds:itemID="{C8298879-42CB-4C14-A516-BF89C27BA3C4}">
   <ds:schemaRefs>
     <ds:schemaRef ds:uri="http://schemas.openxmlformats.org/officeDocument/2006/bibliography"/>
   </ds:schemaRefs>

</xml_diff>